<commit_message>
Added indentation support in Sirius table convertion.
</commit_message>
<xml_diff>
--- a/tests/org.obeonetwork.m2doc.sirius.tests/resources/m2DocSiriusServices/asTableByRepresentationNameWithSubLines/asTableByRepresentationNameWithSubLines-expected-generation.docx
+++ b/tests/org.obeonetwork.m2doc.sirius.tests/resources/m2DocSiriusServices/asTableByRepresentationNameWithSubLines/asTableByRepresentationNameWithSubLines-expected-generation.docx
@@ -173,6 +173,16 @@
                 <w:color w:val="000000"/>
                 <w:sz w:val="24"/>
               </w:rPr>
+              <w:t xml:space="preserve">  </w:t>
+            </w:r>
+            <w:r>
+              <w:rPr>
+                <w:b w:val="true"/>
+                <w:i w:val="false"/>
+                <w:strike w:val="false"/>
+                <w:color w:val="000000"/>
+                <w:sz w:val="24"/>
+              </w:rPr>
               <w:t>companies : Company</w:t>
             </w:r>
           </w:p>
@@ -205,6 +215,16 @@
                 <w:color w:val="000000"/>
                 <w:sz w:val="24"/>
               </w:rPr>
+              <w:t xml:space="preserve">  </w:t>
+            </w:r>
+            <w:r>
+              <w:rPr>
+                <w:b w:val="true"/>
+                <w:i w:val="false"/>
+                <w:strike w:val="false"/>
+                <w:color w:val="000000"/>
+                <w:sz w:val="24"/>
+              </w:rPr>
               <w:t>foods : Food</w:t>
             </w:r>
           </w:p>
@@ -237,6 +257,16 @@
                 <w:color w:val="000000"/>
                 <w:sz w:val="24"/>
               </w:rPr>
+              <w:t xml:space="preserve">  </w:t>
+            </w:r>
+            <w:r>
+              <w:rPr>
+                <w:b w:val="true"/>
+                <w:i w:val="false"/>
+                <w:strike w:val="false"/>
+                <w:color w:val="000000"/>
+                <w:sz w:val="24"/>
+              </w:rPr>
               <w:t>sources : Source</w:t>
             </w:r>
           </w:p>
@@ -301,6 +331,16 @@
                 <w:color w:val="000000"/>
                 <w:sz w:val="24"/>
               </w:rPr>
+              <w:t xml:space="preserve">  </w:t>
+            </w:r>
+            <w:r>
+              <w:rPr>
+                <w:b w:val="true"/>
+                <w:i w:val="false"/>
+                <w:strike w:val="false"/>
+                <w:color w:val="000000"/>
+                <w:sz w:val="24"/>
+              </w:rPr>
               <w:t>name : SingleString</w:t>
             </w:r>
           </w:p>
@@ -365,6 +405,16 @@
                 <w:color w:val="000000"/>
                 <w:sz w:val="24"/>
               </w:rPr>
+              <w:t xml:space="preserve">  </w:t>
+            </w:r>
+            <w:r>
+              <w:rPr>
+                <w:b w:val="true"/>
+                <w:i w:val="false"/>
+                <w:strike w:val="false"/>
+                <w:color w:val="000000"/>
+                <w:sz w:val="24"/>
+              </w:rPr>
               <w:t>name : SingleString</w:t>
             </w:r>
           </w:p>
@@ -429,6 +479,16 @@
                 <w:color w:val="000000"/>
                 <w:sz w:val="24"/>
               </w:rPr>
+              <w:t xml:space="preserve">  </w:t>
+            </w:r>
+            <w:r>
+              <w:rPr>
+                <w:b w:val="true"/>
+                <w:i w:val="false"/>
+                <w:strike w:val="false"/>
+                <w:color w:val="000000"/>
+                <w:sz w:val="24"/>
+              </w:rPr>
               <w:t>adress : Adress</w:t>
             </w:r>
           </w:p>
@@ -461,6 +521,16 @@
                 <w:color w:val="000000"/>
                 <w:sz w:val="24"/>
               </w:rPr>
+              <w:t xml:space="preserve">  </w:t>
+            </w:r>
+            <w:r>
+              <w:rPr>
+                <w:b w:val="true"/>
+                <w:i w:val="false"/>
+                <w:strike w:val="false"/>
+                <w:color w:val="000000"/>
+                <w:sz w:val="24"/>
+              </w:rPr>
               <w:t>company : Company</w:t>
             </w:r>
           </w:p>
@@ -493,6 +563,16 @@
                 <w:color w:val="000000"/>
                 <w:sz w:val="24"/>
               </w:rPr>
+              <w:t xml:space="preserve">  </w:t>
+            </w:r>
+            <w:r>
+              <w:rPr>
+                <w:b w:val="true"/>
+                <w:i w:val="false"/>
+                <w:strike w:val="false"/>
+                <w:color w:val="000000"/>
+                <w:sz w:val="24"/>
+              </w:rPr>
               <w:t>foods : Food</w:t>
             </w:r>
           </w:p>
@@ -557,6 +637,16 @@
                 <w:color w:val="000000"/>
                 <w:sz w:val="24"/>
               </w:rPr>
+              <w:t xml:space="preserve">  </w:t>
+            </w:r>
+            <w:r>
+              <w:rPr>
+                <w:b w:val="true"/>
+                <w:i w:val="false"/>
+                <w:strike w:val="false"/>
+                <w:color w:val="000000"/>
+                <w:sz w:val="24"/>
+              </w:rPr>
               <w:t>zipCode : EString</w:t>
             </w:r>
           </w:p>
@@ -589,6 +679,16 @@
                 <w:color w:val="000000"/>
                 <w:sz w:val="24"/>
               </w:rPr>
+              <w:t xml:space="preserve">  </w:t>
+            </w:r>
+            <w:r>
+              <w:rPr>
+                <w:b w:val="true"/>
+                <w:i w:val="false"/>
+                <w:strike w:val="false"/>
+                <w:color w:val="000000"/>
+                <w:sz w:val="24"/>
+              </w:rPr>
               <w:t>city : EString</w:t>
             </w:r>
           </w:p>
@@ -621,6 +721,16 @@
                 <w:color w:val="000000"/>
                 <w:sz w:val="24"/>
               </w:rPr>
+              <w:t xml:space="preserve">  </w:t>
+            </w:r>
+            <w:r>
+              <w:rPr>
+                <w:b w:val="true"/>
+                <w:i w:val="false"/>
+                <w:strike w:val="false"/>
+                <w:color w:val="000000"/>
+                <w:sz w:val="24"/>
+              </w:rPr>
               <w:t>country : CountryData</w:t>
             </w:r>
           </w:p>
@@ -685,6 +795,16 @@
                 <w:color w:val="000000"/>
                 <w:sz w:val="24"/>
               </w:rPr>
+              <w:t xml:space="preserve">  </w:t>
+            </w:r>
+            <w:r>
+              <w:rPr>
+                <w:b w:val="true"/>
+                <w:i w:val="false"/>
+                <w:strike w:val="false"/>
+                <w:color w:val="000000"/>
+                <w:sz w:val="24"/>
+              </w:rPr>
               <w:t>adress : Adress</w:t>
             </w:r>
           </w:p>
@@ -717,6 +837,16 @@
                 <w:color w:val="000000"/>
                 <w:sz w:val="24"/>
               </w:rPr>
+              <w:t xml:space="preserve">  </w:t>
+            </w:r>
+            <w:r>
+              <w:rPr>
+                <w:b w:val="true"/>
+                <w:i w:val="false"/>
+                <w:strike w:val="false"/>
+                <w:color w:val="000000"/>
+                <w:sz w:val="24"/>
+              </w:rPr>
               <w:t>world : World</w:t>
             </w:r>
           </w:p>
@@ -781,6 +911,16 @@
                 <w:color w:val="000000"/>
                 <w:sz w:val="24"/>
               </w:rPr>
+              <w:t xml:space="preserve">  </w:t>
+            </w:r>
+            <w:r>
+              <w:rPr>
+                <w:b w:val="true"/>
+                <w:i w:val="false"/>
+                <w:strike w:val="false"/>
+                <w:color w:val="000000"/>
+                <w:sz w:val="24"/>
+              </w:rPr>
               <w:t>producers : Producer</w:t>
             </w:r>
           </w:p>
@@ -845,6 +985,16 @@
                 <w:color w:val="000000"/>
                 <w:sz w:val="24"/>
               </w:rPr>
+              <w:t xml:space="preserve">  </w:t>
+            </w:r>
+            <w:r>
+              <w:rPr>
+                <w:b w:val="true"/>
+                <w:i w:val="false"/>
+                <w:strike w:val="false"/>
+                <w:color w:val="000000"/>
+                <w:sz w:val="24"/>
+              </w:rPr>
               <w:t>chefs : Chef</w:t>
             </w:r>
           </w:p>
@@ -877,6 +1027,16 @@
                 <w:color w:val="000000"/>
                 <w:sz w:val="24"/>
               </w:rPr>
+              <w:t xml:space="preserve">  </w:t>
+            </w:r>
+            <w:r>
+              <w:rPr>
+                <w:b w:val="true"/>
+                <w:i w:val="false"/>
+                <w:strike w:val="false"/>
+                <w:color w:val="000000"/>
+                <w:sz w:val="24"/>
+              </w:rPr>
               <w:t>menu : EStringToRecipeMap</w:t>
             </w:r>
           </w:p>
@@ -941,6 +1101,16 @@
                 <w:color w:val="000000"/>
                 <w:sz w:val="24"/>
               </w:rPr>
+              <w:t xml:space="preserve">  </w:t>
+            </w:r>
+            <w:r>
+              <w:rPr>
+                <w:b w:val="true"/>
+                <w:i w:val="false"/>
+                <w:strike w:val="false"/>
+                <w:color w:val="000000"/>
+                <w:sz w:val="24"/>
+              </w:rPr>
               <w:t>adress : Adress</w:t>
             </w:r>
           </w:p>
@@ -973,6 +1143,16 @@
                 <w:color w:val="000000"/>
                 <w:sz w:val="24"/>
               </w:rPr>
+              <w:t xml:space="preserve">  </w:t>
+            </w:r>
+            <w:r>
+              <w:rPr>
+                <w:b w:val="true"/>
+                <w:i w:val="false"/>
+                <w:strike w:val="false"/>
+                <w:color w:val="000000"/>
+                <w:sz w:val="24"/>
+              </w:rPr>
               <w:t>recipes : Recipe</w:t>
             </w:r>
           </w:p>
@@ -1037,6 +1217,16 @@
                 <w:color w:val="000000"/>
                 <w:sz w:val="24"/>
               </w:rPr>
+              <w:t xml:space="preserve">  </w:t>
+            </w:r>
+            <w:r>
+              <w:rPr>
+                <w:b w:val="true"/>
+                <w:i w:val="false"/>
+                <w:strike w:val="false"/>
+                <w:color w:val="000000"/>
+                <w:sz w:val="24"/>
+              </w:rPr>
               <w:t>ingredients : Food</w:t>
             </w:r>
           </w:p>
@@ -1101,6 +1291,16 @@
                 <w:color w:val="000000"/>
                 <w:sz w:val="24"/>
               </w:rPr>
+              <w:t xml:space="preserve">  </w:t>
+            </w:r>
+            <w:r>
+              <w:rPr>
+                <w:b w:val="true"/>
+                <w:i w:val="false"/>
+                <w:strike w:val="false"/>
+                <w:color w:val="000000"/>
+                <w:sz w:val="24"/>
+              </w:rPr>
               <w:t>color : Color</w:t>
             </w:r>
           </w:p>
@@ -1133,6 +1333,16 @@
                 <w:color w:val="000000"/>
                 <w:sz w:val="24"/>
               </w:rPr>
+              <w:t xml:space="preserve">  </w:t>
+            </w:r>
+            <w:r>
+              <w:rPr>
+                <w:b w:val="true"/>
+                <w:i w:val="false"/>
+                <w:strike w:val="false"/>
+                <w:color w:val="000000"/>
+                <w:sz w:val="24"/>
+              </w:rPr>
               <w:t>caliber : Caliber</w:t>
             </w:r>
           </w:p>
@@ -1165,6 +1375,16 @@
                 <w:color w:val="000000"/>
                 <w:sz w:val="24"/>
               </w:rPr>
+              <w:t xml:space="preserve">  </w:t>
+            </w:r>
+            <w:r>
+              <w:rPr>
+                <w:b w:val="true"/>
+                <w:i w:val="false"/>
+                <w:strike w:val="false"/>
+                <w:color w:val="000000"/>
+                <w:sz w:val="24"/>
+              </w:rPr>
               <w:t>relatedFoods : Food</w:t>
             </w:r>
           </w:p>
@@ -1197,6 +1417,16 @@
                 <w:color w:val="000000"/>
                 <w:sz w:val="24"/>
               </w:rPr>
+              <w:t xml:space="preserve">  </w:t>
+            </w:r>
+            <w:r>
+              <w:rPr>
+                <w:b w:val="true"/>
+                <w:i w:val="false"/>
+                <w:strike w:val="false"/>
+                <w:color w:val="000000"/>
+                <w:sz w:val="24"/>
+              </w:rPr>
               <w:t>group : Group</w:t>
             </w:r>
           </w:p>
@@ -1229,6 +1459,16 @@
                 <w:color w:val="000000"/>
                 <w:sz w:val="24"/>
               </w:rPr>
+              <w:t xml:space="preserve">  </w:t>
+            </w:r>
+            <w:r>
+              <w:rPr>
+                <w:b w:val="true"/>
+                <w:i w:val="false"/>
+                <w:strike w:val="false"/>
+                <w:color w:val="000000"/>
+                <w:sz w:val="24"/>
+              </w:rPr>
               <w:t>label : EString</w:t>
             </w:r>
           </w:p>
@@ -1261,6 +1501,16 @@
                 <w:color w:val="000000"/>
                 <w:sz w:val="24"/>
               </w:rPr>
+              <w:t xml:space="preserve">  </w:t>
+            </w:r>
+            <w:r>
+              <w:rPr>
+                <w:b w:val="true"/>
+                <w:i w:val="false"/>
+                <w:strike w:val="false"/>
+                <w:color w:val="000000"/>
+                <w:sz w:val="24"/>
+              </w:rPr>
               <w:t>source : Source</w:t>
             </w:r>
           </w:p>
@@ -1293,6 +1543,16 @@
                 <w:color w:val="000000"/>
                 <w:sz w:val="24"/>
               </w:rPr>
+              <w:t xml:space="preserve">  </w:t>
+            </w:r>
+            <w:r>
+              <w:rPr>
+                <w:b w:val="true"/>
+                <w:i w:val="false"/>
+                <w:strike w:val="false"/>
+                <w:color w:val="000000"/>
+                <w:sz w:val="24"/>
+              </w:rPr>
               <w:t>producers : Producer</w:t>
             </w:r>
           </w:p>
@@ -1357,6 +1617,16 @@
                 <w:color w:val="000000"/>
                 <w:sz w:val="24"/>
               </w:rPr>
+              <w:t xml:space="preserve">  </w:t>
+            </w:r>
+            <w:r>
+              <w:rPr>
+                <w:b w:val="true"/>
+                <w:i w:val="false"/>
+                <w:strike w:val="false"/>
+                <w:color w:val="000000"/>
+                <w:sz w:val="24"/>
+              </w:rPr>
               <w:t>foods : Food</w:t>
             </w:r>
           </w:p>
@@ -1389,6 +1659,16 @@
                 <w:color w:val="000000"/>
                 <w:sz w:val="24"/>
               </w:rPr>
+              <w:t xml:space="preserve">  </w:t>
+            </w:r>
+            <w:r>
+              <w:rPr>
+                <w:b w:val="true"/>
+                <w:i w:val="false"/>
+                <w:strike w:val="false"/>
+                <w:color w:val="000000"/>
+                <w:sz w:val="24"/>
+              </w:rPr>
               <w:t>origin : CountryData</w:t>
             </w:r>
           </w:p>
@@ -1453,6 +1733,16 @@
                 <w:color w:val="000000"/>
                 <w:sz w:val="24"/>
               </w:rPr>
+              <w:t xml:space="preserve">  </w:t>
+            </w:r>
+            <w:r>
+              <w:rPr>
+                <w:b w:val="true"/>
+                <w:i w:val="false"/>
+                <w:strike w:val="false"/>
+                <w:color w:val="000000"/>
+                <w:sz w:val="24"/>
+              </w:rPr>
               <w:t>kind : Kind</w:t>
             </w:r>
           </w:p>
@@ -1517,6 +1807,16 @@
                 <w:color w:val="000000"/>
                 <w:sz w:val="24"/>
               </w:rPr>
+              <w:t xml:space="preserve">  </w:t>
+            </w:r>
+            <w:r>
+              <w:rPr>
+                <w:b w:val="true"/>
+                <w:i w:val="false"/>
+                <w:strike w:val="false"/>
+                <w:color w:val="000000"/>
+                <w:sz w:val="24"/>
+              </w:rPr>
               <w:t>part : Part</w:t>
             </w:r>
           </w:p>
@@ -1837,6 +2137,16 @@
                 <w:color w:val="000000"/>
                 <w:sz w:val="24"/>
               </w:rPr>
+              <w:t xml:space="preserve">  </w:t>
+            </w:r>
+            <w:r>
+              <w:rPr>
+                <w:b w:val="true"/>
+                <w:i w:val="false"/>
+                <w:strike w:val="false"/>
+                <w:color w:val="000000"/>
+                <w:sz w:val="24"/>
+              </w:rPr>
               <w:t>key : EString</w:t>
             </w:r>
           </w:p>
@@ -1861,6 +2171,16 @@
             <w:pPr>
               <w:spacing w:before="0" w:after="0"/>
             </w:pPr>
+            <w:r>
+              <w:rPr>
+                <w:b w:val="true"/>
+                <w:i w:val="false"/>
+                <w:strike w:val="false"/>
+                <w:color w:val="000000"/>
+                <w:sz w:val="24"/>
+              </w:rPr>
+              <w:t xml:space="preserve">  </w:t>
+            </w:r>
             <w:r>
               <w:rPr>
                 <w:b w:val="true"/>

</xml_diff>